<commit_message>
docs(readme): update project info
</commit_message>
<xml_diff>
--- a/docs/user-manual-v1.docx
+++ b/docs/user-manual-v1.docx
@@ -120,12 +120,12 @@
           <wp:inline distB="114300" distT="114300" distL="114300" distR="114300">
             <wp:extent cx="1440000" cy="2563200"/>
             <wp:effectExtent b="0" l="0" r="0" t="0"/>
-            <wp:docPr id="2" name="image6.png"/>
+            <wp:docPr id="2" name="image3.png"/>
             <a:graphic>
               <a:graphicData uri="http://schemas.openxmlformats.org/drawingml/2006/picture">
                 <pic:pic>
                   <pic:nvPicPr>
-                    <pic:cNvPr id="0" name="image6.png"/>
+                    <pic:cNvPr id="0" name="image3.png"/>
                     <pic:cNvPicPr preferRelativeResize="0"/>
                   </pic:nvPicPr>
                   <pic:blipFill>
@@ -212,12 +212,12 @@
           <wp:inline distB="114300" distT="114300" distL="114300" distR="114300">
             <wp:extent cx="1440000" cy="2563200"/>
             <wp:effectExtent b="0" l="0" r="0" t="0"/>
-            <wp:docPr id="8" name="image10.png"/>
+            <wp:docPr id="9" name="image7.png"/>
             <a:graphic>
               <a:graphicData uri="http://schemas.openxmlformats.org/drawingml/2006/picture">
                 <pic:pic>
                   <pic:nvPicPr>
-                    <pic:cNvPr id="0" name="image10.png"/>
+                    <pic:cNvPr id="0" name="image7.png"/>
                     <pic:cNvPicPr preferRelativeResize="0"/>
                   </pic:nvPicPr>
                   <pic:blipFill>
@@ -320,12 +320,12 @@
           <wp:inline distB="114300" distT="114300" distL="114300" distR="114300">
             <wp:extent cx="1440000" cy="2561023"/>
             <wp:effectExtent b="0" l="0" r="0" t="0"/>
-            <wp:docPr id="4" name="image9.png"/>
+            <wp:docPr id="4" name="image6.png"/>
             <a:graphic>
               <a:graphicData uri="http://schemas.openxmlformats.org/drawingml/2006/picture">
                 <pic:pic>
                   <pic:nvPicPr>
-                    <pic:cNvPr id="0" name="image9.png"/>
+                    <pic:cNvPr id="0" name="image6.png"/>
                     <pic:cNvPicPr preferRelativeResize="0"/>
                   </pic:nvPicPr>
                   <pic:blipFill>
@@ -366,12 +366,12 @@
           <wp:inline distB="114300" distT="114300" distL="114300" distR="114300">
             <wp:extent cx="1440000" cy="2556000"/>
             <wp:effectExtent b="0" l="0" r="0" t="0"/>
-            <wp:docPr id="7" name="image3.png"/>
+            <wp:docPr id="8" name="image9.png"/>
             <a:graphic>
               <a:graphicData uri="http://schemas.openxmlformats.org/drawingml/2006/picture">
                 <pic:pic>
                   <pic:nvPicPr>
-                    <pic:cNvPr id="0" name="image3.png"/>
+                    <pic:cNvPr id="0" name="image9.png"/>
                     <pic:cNvPicPr preferRelativeResize="0"/>
                   </pic:nvPicPr>
                   <pic:blipFill>
@@ -412,12 +412,12 @@
           <wp:inline distB="114300" distT="114300" distL="114300" distR="114300">
             <wp:extent cx="1440000" cy="2569395"/>
             <wp:effectExtent b="0" l="0" r="0" t="0"/>
-            <wp:docPr id="6" name="image1.png"/>
+            <wp:docPr id="6" name="image5.png"/>
             <a:graphic>
               <a:graphicData uri="http://schemas.openxmlformats.org/drawingml/2006/picture">
                 <pic:pic>
                   <pic:nvPicPr>
-                    <pic:cNvPr id="0" name="image1.png"/>
+                    <pic:cNvPr id="0" name="image5.png"/>
                     <pic:cNvPicPr preferRelativeResize="0"/>
                   </pic:nvPicPr>
                   <pic:blipFill>
@@ -858,12 +858,12 @@
           <wp:inline distB="114300" distT="114300" distL="114300" distR="114300">
             <wp:extent cx="1440000" cy="2561948"/>
             <wp:effectExtent b="0" l="0" r="0" t="0"/>
-            <wp:docPr id="10" name="image5.png"/>
+            <wp:docPr id="10" name="image10.png"/>
             <a:graphic>
               <a:graphicData uri="http://schemas.openxmlformats.org/drawingml/2006/picture">
                 <pic:pic>
                   <pic:nvPicPr>
-                    <pic:cNvPr id="0" name="image5.png"/>
+                    <pic:cNvPr id="0" name="image10.png"/>
                     <pic:cNvPicPr preferRelativeResize="0"/>
                   </pic:nvPicPr>
                   <pic:blipFill>
@@ -902,14 +902,14 @@
         </w:rPr>
         <w:drawing>
           <wp:inline distB="114300" distT="114300" distL="114300" distR="114300">
-            <wp:extent cx="1440000" cy="2537419"/>
+            <wp:extent cx="1440000" cy="2552508"/>
             <wp:effectExtent b="0" l="0" r="0" t="0"/>
-            <wp:docPr id="9" name="image7.png"/>
+            <wp:docPr id="7" name="image4.png"/>
             <a:graphic>
               <a:graphicData uri="http://schemas.openxmlformats.org/drawingml/2006/picture">
                 <pic:pic>
                   <pic:nvPicPr>
-                    <pic:cNvPr id="0" name="image7.png"/>
+                    <pic:cNvPr id="0" name="image4.png"/>
                     <pic:cNvPicPr preferRelativeResize="0"/>
                   </pic:nvPicPr>
                   <pic:blipFill>
@@ -922,7 +922,7 @@
                   <pic:spPr>
                     <a:xfrm>
                       <a:off x="0" y="0"/>
-                      <a:ext cx="1440000" cy="2537419"/>
+                      <a:ext cx="1440000" cy="2552508"/>
                     </a:xfrm>
                     <a:prstGeom prst="rect"/>
                     <a:ln/>
@@ -1207,20 +1207,20 @@
           <wp:anchor allowOverlap="1" behindDoc="0" distB="0" distT="0" distL="0" distR="0" hidden="0" layoutInCell="1" locked="0" relativeHeight="0" simplePos="0">
             <wp:simplePos x="0" y="0"/>
             <wp:positionH relativeFrom="column">
-              <wp:posOffset>133350</wp:posOffset>
+              <wp:posOffset>85725</wp:posOffset>
             </wp:positionH>
             <wp:positionV relativeFrom="paragraph">
-              <wp:posOffset>66675</wp:posOffset>
+              <wp:posOffset>28575</wp:posOffset>
             </wp:positionV>
-            <wp:extent cx="6620400" cy="4146254"/>
+            <wp:extent cx="7052400" cy="4051300"/>
             <wp:effectExtent b="0" l="0" r="0" t="0"/>
             <wp:wrapSquare wrapText="bothSides" distB="0" distT="0" distL="0" distR="0"/>
-            <wp:docPr id="5" name="image4.png"/>
+            <wp:docPr id="5" name="image1.png"/>
             <a:graphic>
               <a:graphicData uri="http://schemas.openxmlformats.org/drawingml/2006/picture">
                 <pic:pic>
                   <pic:nvPicPr>
-                    <pic:cNvPr id="0" name="image4.png"/>
+                    <pic:cNvPr id="0" name="image1.png"/>
                     <pic:cNvPicPr preferRelativeResize="0"/>
                   </pic:nvPicPr>
                   <pic:blipFill>
@@ -1233,7 +1233,7 @@
                   <pic:spPr>
                     <a:xfrm>
                       <a:off x="0" y="0"/>
-                      <a:ext cx="6620400" cy="4146254"/>
+                      <a:ext cx="7052400" cy="4051300"/>
                     </a:xfrm>
                     <a:prstGeom prst="rect"/>
                     <a:ln/>

</xml_diff>

<commit_message>
Feat/lg 0007 small changes (#11)
* docs(readme): update project info

* fix: remove console.log usage

* fix: adjust material-dialog pages for mobile devices
</commit_message>
<xml_diff>
--- a/docs/user-manual-v1.docx
+++ b/docs/user-manual-v1.docx
@@ -120,12 +120,12 @@
           <wp:inline distB="114300" distT="114300" distL="114300" distR="114300">
             <wp:extent cx="1440000" cy="2563200"/>
             <wp:effectExtent b="0" l="0" r="0" t="0"/>
-            <wp:docPr id="2" name="image6.png"/>
+            <wp:docPr id="2" name="image3.png"/>
             <a:graphic>
               <a:graphicData uri="http://schemas.openxmlformats.org/drawingml/2006/picture">
                 <pic:pic>
                   <pic:nvPicPr>
-                    <pic:cNvPr id="0" name="image6.png"/>
+                    <pic:cNvPr id="0" name="image3.png"/>
                     <pic:cNvPicPr preferRelativeResize="0"/>
                   </pic:nvPicPr>
                   <pic:blipFill>
@@ -212,12 +212,12 @@
           <wp:inline distB="114300" distT="114300" distL="114300" distR="114300">
             <wp:extent cx="1440000" cy="2563200"/>
             <wp:effectExtent b="0" l="0" r="0" t="0"/>
-            <wp:docPr id="8" name="image10.png"/>
+            <wp:docPr id="9" name="image7.png"/>
             <a:graphic>
               <a:graphicData uri="http://schemas.openxmlformats.org/drawingml/2006/picture">
                 <pic:pic>
                   <pic:nvPicPr>
-                    <pic:cNvPr id="0" name="image10.png"/>
+                    <pic:cNvPr id="0" name="image7.png"/>
                     <pic:cNvPicPr preferRelativeResize="0"/>
                   </pic:nvPicPr>
                   <pic:blipFill>
@@ -320,12 +320,12 @@
           <wp:inline distB="114300" distT="114300" distL="114300" distR="114300">
             <wp:extent cx="1440000" cy="2561023"/>
             <wp:effectExtent b="0" l="0" r="0" t="0"/>
-            <wp:docPr id="4" name="image9.png"/>
+            <wp:docPr id="4" name="image6.png"/>
             <a:graphic>
               <a:graphicData uri="http://schemas.openxmlformats.org/drawingml/2006/picture">
                 <pic:pic>
                   <pic:nvPicPr>
-                    <pic:cNvPr id="0" name="image9.png"/>
+                    <pic:cNvPr id="0" name="image6.png"/>
                     <pic:cNvPicPr preferRelativeResize="0"/>
                   </pic:nvPicPr>
                   <pic:blipFill>
@@ -366,12 +366,12 @@
           <wp:inline distB="114300" distT="114300" distL="114300" distR="114300">
             <wp:extent cx="1440000" cy="2556000"/>
             <wp:effectExtent b="0" l="0" r="0" t="0"/>
-            <wp:docPr id="7" name="image3.png"/>
+            <wp:docPr id="8" name="image9.png"/>
             <a:graphic>
               <a:graphicData uri="http://schemas.openxmlformats.org/drawingml/2006/picture">
                 <pic:pic>
                   <pic:nvPicPr>
-                    <pic:cNvPr id="0" name="image3.png"/>
+                    <pic:cNvPr id="0" name="image9.png"/>
                     <pic:cNvPicPr preferRelativeResize="0"/>
                   </pic:nvPicPr>
                   <pic:blipFill>
@@ -412,12 +412,12 @@
           <wp:inline distB="114300" distT="114300" distL="114300" distR="114300">
             <wp:extent cx="1440000" cy="2569395"/>
             <wp:effectExtent b="0" l="0" r="0" t="0"/>
-            <wp:docPr id="6" name="image1.png"/>
+            <wp:docPr id="6" name="image5.png"/>
             <a:graphic>
               <a:graphicData uri="http://schemas.openxmlformats.org/drawingml/2006/picture">
                 <pic:pic>
                   <pic:nvPicPr>
-                    <pic:cNvPr id="0" name="image1.png"/>
+                    <pic:cNvPr id="0" name="image5.png"/>
                     <pic:cNvPicPr preferRelativeResize="0"/>
                   </pic:nvPicPr>
                   <pic:blipFill>
@@ -858,12 +858,12 @@
           <wp:inline distB="114300" distT="114300" distL="114300" distR="114300">
             <wp:extent cx="1440000" cy="2561948"/>
             <wp:effectExtent b="0" l="0" r="0" t="0"/>
-            <wp:docPr id="10" name="image5.png"/>
+            <wp:docPr id="10" name="image10.png"/>
             <a:graphic>
               <a:graphicData uri="http://schemas.openxmlformats.org/drawingml/2006/picture">
                 <pic:pic>
                   <pic:nvPicPr>
-                    <pic:cNvPr id="0" name="image5.png"/>
+                    <pic:cNvPr id="0" name="image10.png"/>
                     <pic:cNvPicPr preferRelativeResize="0"/>
                   </pic:nvPicPr>
                   <pic:blipFill>
@@ -902,14 +902,14 @@
         </w:rPr>
         <w:drawing>
           <wp:inline distB="114300" distT="114300" distL="114300" distR="114300">
-            <wp:extent cx="1440000" cy="2537419"/>
+            <wp:extent cx="1440000" cy="2552508"/>
             <wp:effectExtent b="0" l="0" r="0" t="0"/>
-            <wp:docPr id="9" name="image7.png"/>
+            <wp:docPr id="7" name="image4.png"/>
             <a:graphic>
               <a:graphicData uri="http://schemas.openxmlformats.org/drawingml/2006/picture">
                 <pic:pic>
                   <pic:nvPicPr>
-                    <pic:cNvPr id="0" name="image7.png"/>
+                    <pic:cNvPr id="0" name="image4.png"/>
                     <pic:cNvPicPr preferRelativeResize="0"/>
                   </pic:nvPicPr>
                   <pic:blipFill>
@@ -922,7 +922,7 @@
                   <pic:spPr>
                     <a:xfrm>
                       <a:off x="0" y="0"/>
-                      <a:ext cx="1440000" cy="2537419"/>
+                      <a:ext cx="1440000" cy="2552508"/>
                     </a:xfrm>
                     <a:prstGeom prst="rect"/>
                     <a:ln/>
@@ -1207,20 +1207,20 @@
           <wp:anchor allowOverlap="1" behindDoc="0" distB="0" distT="0" distL="0" distR="0" hidden="0" layoutInCell="1" locked="0" relativeHeight="0" simplePos="0">
             <wp:simplePos x="0" y="0"/>
             <wp:positionH relativeFrom="column">
-              <wp:posOffset>133350</wp:posOffset>
+              <wp:posOffset>85725</wp:posOffset>
             </wp:positionH>
             <wp:positionV relativeFrom="paragraph">
-              <wp:posOffset>66675</wp:posOffset>
+              <wp:posOffset>28575</wp:posOffset>
             </wp:positionV>
-            <wp:extent cx="6620400" cy="4146254"/>
+            <wp:extent cx="7052400" cy="4051300"/>
             <wp:effectExtent b="0" l="0" r="0" t="0"/>
             <wp:wrapSquare wrapText="bothSides" distB="0" distT="0" distL="0" distR="0"/>
-            <wp:docPr id="5" name="image4.png"/>
+            <wp:docPr id="5" name="image1.png"/>
             <a:graphic>
               <a:graphicData uri="http://schemas.openxmlformats.org/drawingml/2006/picture">
                 <pic:pic>
                   <pic:nvPicPr>
-                    <pic:cNvPr id="0" name="image4.png"/>
+                    <pic:cNvPr id="0" name="image1.png"/>
                     <pic:cNvPicPr preferRelativeResize="0"/>
                   </pic:nvPicPr>
                   <pic:blipFill>
@@ -1233,7 +1233,7 @@
                   <pic:spPr>
                     <a:xfrm>
                       <a:off x="0" y="0"/>
-                      <a:ext cx="6620400" cy="4146254"/>
+                      <a:ext cx="7052400" cy="4051300"/>
                     </a:xfrm>
                     <a:prstGeom prst="rect"/>
                     <a:ln/>

</xml_diff>